<commit_message>
arreglos de margenes y padding
</commit_message>
<xml_diff>
--- a/13_documentacion_tecnica.docx
+++ b/13_documentacion_tecnica.docx
@@ -149,7 +149,29 @@
         <w:jc w:val="both"/>
       </w:pPr>
       <w:r>
-        <w:t>Puedes ver un elemento main con su correspondiente id="main-doc", el cual abarcará el contenido principal de la página (documentación técnica)</w:t>
+        <w:rPr>
+          <w:highlight w:val="yellow"/>
+        </w:rPr>
+        <w:t>Puedes</w:t>
+      </w:r>
+      <w:r>
+        <w:t xml:space="preserve"> ver un elemento </w:t>
+      </w:r>
+      <w:proofErr w:type="spellStart"/>
+      <w:r>
+        <w:t>main</w:t>
+      </w:r>
+      <w:proofErr w:type="spellEnd"/>
+      <w:r>
+        <w:t xml:space="preserve"> con su correspondiente id="</w:t>
+      </w:r>
+      <w:proofErr w:type="spellStart"/>
+      <w:r>
+        <w:t>main-doc</w:t>
+      </w:r>
+      <w:proofErr w:type="spellEnd"/>
+      <w:r>
+        <w:t>", el cual abarcará el contenido principal de la página (documentación técnica)</w:t>
       </w:r>
     </w:p>
     <w:p>
@@ -162,7 +184,37 @@
         <w:jc w:val="both"/>
       </w:pPr>
       <w:r>
-        <w:t>Dentro del elemento #main-doc, se pueden ver varios elementos section, cada uno con la clase main-section. Debe haber un mínimo de cinco</w:t>
+        <w:rPr>
+          <w:highlight w:val="yellow"/>
+        </w:rPr>
+        <w:t>Dentro</w:t>
+      </w:r>
+      <w:r>
+        <w:t xml:space="preserve"> del elemento #</w:t>
+      </w:r>
+      <w:proofErr w:type="spellStart"/>
+      <w:r>
+        <w:t>main-doc</w:t>
+      </w:r>
+      <w:proofErr w:type="spellEnd"/>
+      <w:r>
+        <w:t xml:space="preserve">, se pueden ver varios elementos </w:t>
+      </w:r>
+      <w:proofErr w:type="spellStart"/>
+      <w:r>
+        <w:t>section</w:t>
+      </w:r>
+      <w:proofErr w:type="spellEnd"/>
+      <w:r>
+        <w:t xml:space="preserve">, cada uno con la clase </w:t>
+      </w:r>
+      <w:proofErr w:type="spellStart"/>
+      <w:r>
+        <w:t>main-section</w:t>
+      </w:r>
+      <w:proofErr w:type="spellEnd"/>
+      <w:r>
+        <w:t>. Debe haber un mínimo de cinco</w:t>
       </w:r>
     </w:p>
     <w:p>
@@ -175,7 +227,29 @@
         <w:jc w:val="both"/>
       </w:pPr>
       <w:r>
-        <w:t>El primer elemento dentro de cada .main-section debería ser un elemento header, el cual contendrá texto que describa el tema de esa sección.</w:t>
+        <w:rPr>
+          <w:highlight w:val="yellow"/>
+        </w:rPr>
+        <w:t>El primer</w:t>
+      </w:r>
+      <w:r>
+        <w:t xml:space="preserve"> elemento dentro de cada .</w:t>
+      </w:r>
+      <w:proofErr w:type="spellStart"/>
+      <w:r>
+        <w:t>main-section</w:t>
+      </w:r>
+      <w:proofErr w:type="spellEnd"/>
+      <w:r>
+        <w:t xml:space="preserve"> debería ser un elemento </w:t>
+      </w:r>
+      <w:proofErr w:type="spellStart"/>
+      <w:r>
+        <w:t>header</w:t>
+      </w:r>
+      <w:proofErr w:type="spellEnd"/>
+      <w:r>
+        <w:t>, el cual contendrá texto que describa el tema de esa sección.</w:t>
       </w:r>
     </w:p>
     <w:p>
@@ -188,7 +262,45 @@
         <w:jc w:val="both"/>
       </w:pPr>
       <w:r>
-        <w:t>Cada elemento section con la clase main-section debería tener también un id que corresponda al texto de cada header contenido dentro de él. Cualquier espacio debe ser reemplazado por guiones bajos ( Ejemplo: La sección que contiene el encabezado "JavaScript and Java" debe tener un id="JavaScript_and_Java")</w:t>
+        <w:rPr>
+          <w:highlight w:val="yellow"/>
+        </w:rPr>
+        <w:t>Cada elemento</w:t>
+      </w:r>
+      <w:r>
+        <w:t xml:space="preserve"> </w:t>
+      </w:r>
+      <w:proofErr w:type="spellStart"/>
+      <w:r>
+        <w:t>section</w:t>
+      </w:r>
+      <w:proofErr w:type="spellEnd"/>
+      <w:r>
+        <w:t xml:space="preserve"> con la clase </w:t>
+      </w:r>
+      <w:proofErr w:type="spellStart"/>
+      <w:r>
+        <w:t>main-section</w:t>
+      </w:r>
+      <w:proofErr w:type="spellEnd"/>
+      <w:r>
+        <w:t xml:space="preserve"> debería tener también un id que corresponda al texto de cada </w:t>
+      </w:r>
+      <w:proofErr w:type="spellStart"/>
+      <w:r>
+        <w:t>header</w:t>
+      </w:r>
+      <w:proofErr w:type="spellEnd"/>
+      <w:r>
+        <w:t xml:space="preserve"> contenido dentro de él. Cualquier espacio debe ser reemplazado por guiones bajos ( Ejemplo: La sección que contiene el encabezado "JavaScript and Java" debe tener un id="</w:t>
+      </w:r>
+      <w:proofErr w:type="spellStart"/>
+      <w:r>
+        <w:t>JavaScript_and_Java</w:t>
+      </w:r>
+      <w:proofErr w:type="spellEnd"/>
+      <w:r>
+        <w:t>")</w:t>
       </w:r>
     </w:p>
     <w:p>
@@ -201,7 +313,21 @@
         <w:jc w:val="both"/>
       </w:pPr>
       <w:r>
-        <w:t>Los elementos .main-section deberán tener al menos diez elementos p en total (no cada uno)</w:t>
+        <w:rPr>
+          <w:highlight w:val="yellow"/>
+        </w:rPr>
+        <w:t>Los elementos</w:t>
+      </w:r>
+      <w:r>
+        <w:t xml:space="preserve"> .</w:t>
+      </w:r>
+      <w:proofErr w:type="spellStart"/>
+      <w:r>
+        <w:t>main-section</w:t>
+      </w:r>
+      <w:proofErr w:type="spellEnd"/>
+      <w:r>
+        <w:t xml:space="preserve"> deberán tener al menos diez elementos p en total (no cada uno)</w:t>
       </w:r>
     </w:p>
     <w:p>
@@ -214,7 +340,29 @@
         <w:jc w:val="both"/>
       </w:pPr>
       <w:r>
-        <w:t>Los elementos .main-section deberán tener al menos cinco elementos code en total (no cada uno)</w:t>
+        <w:rPr>
+          <w:highlight w:val="yellow"/>
+        </w:rPr>
+        <w:t>Los elementos</w:t>
+      </w:r>
+      <w:r>
+        <w:t xml:space="preserve"> .</w:t>
+      </w:r>
+      <w:proofErr w:type="spellStart"/>
+      <w:r>
+        <w:t>main-section</w:t>
+      </w:r>
+      <w:proofErr w:type="spellEnd"/>
+      <w:r>
+        <w:t xml:space="preserve"> deberán tener al menos cinco elementos </w:t>
+      </w:r>
+      <w:proofErr w:type="spellStart"/>
+      <w:r>
+        <w:t>code</w:t>
+      </w:r>
+      <w:proofErr w:type="spellEnd"/>
+      <w:r>
+        <w:t xml:space="preserve"> en total (no cada uno)</w:t>
       </w:r>
     </w:p>
     <w:p>
@@ -227,7 +375,29 @@
         <w:jc w:val="both"/>
       </w:pPr>
       <w:r>
-        <w:t>Los elementos .main-section deberán tener al menos cinco items li en total (no cada uno)</w:t>
+        <w:rPr>
+          <w:highlight w:val="yellow"/>
+        </w:rPr>
+        <w:t>Los elementos</w:t>
+      </w:r>
+      <w:r>
+        <w:t xml:space="preserve"> .</w:t>
+      </w:r>
+      <w:proofErr w:type="spellStart"/>
+      <w:r>
+        <w:t>main-section</w:t>
+      </w:r>
+      <w:proofErr w:type="spellEnd"/>
+      <w:r>
+        <w:t xml:space="preserve"> deberán tener al menos cinco </w:t>
+      </w:r>
+      <w:proofErr w:type="spellStart"/>
+      <w:r>
+        <w:t>items</w:t>
+      </w:r>
+      <w:proofErr w:type="spellEnd"/>
+      <w:r>
+        <w:t xml:space="preserve"> li en total (no cada uno)</w:t>
       </w:r>
     </w:p>
     <w:p>
@@ -240,7 +410,29 @@
         <w:jc w:val="both"/>
       </w:pPr>
       <w:r>
-        <w:t>Puedes ver un elemento nav con su correspondiente id="navbar"</w:t>
+        <w:rPr>
+          <w:highlight w:val="yellow"/>
+        </w:rPr>
+        <w:t>Puedes</w:t>
+      </w:r>
+      <w:r>
+        <w:t xml:space="preserve"> ver un elemento </w:t>
+      </w:r>
+      <w:proofErr w:type="spellStart"/>
+      <w:r>
+        <w:t>nav</w:t>
+      </w:r>
+      <w:proofErr w:type="spellEnd"/>
+      <w:r>
+        <w:t xml:space="preserve"> con su correspondiente id="</w:t>
+      </w:r>
+      <w:proofErr w:type="spellStart"/>
+      <w:r>
+        <w:t>navbar</w:t>
+      </w:r>
+      <w:proofErr w:type="spellEnd"/>
+      <w:r>
+        <w:t>"</w:t>
       </w:r>
     </w:p>
     <w:p>
@@ -253,7 +445,21 @@
         <w:jc w:val="both"/>
       </w:pPr>
       <w:r>
-        <w:t>La barra de navegación deberá contener un elemento header, el cual contendrá texto que describa el tema de la documentación técnica</w:t>
+        <w:rPr>
+          <w:highlight w:val="yellow"/>
+        </w:rPr>
+        <w:t>La barra</w:t>
+      </w:r>
+      <w:r>
+        <w:t xml:space="preserve"> de navegación deberá contener un elemento </w:t>
+      </w:r>
+      <w:proofErr w:type="spellStart"/>
+      <w:r>
+        <w:t>header</w:t>
+      </w:r>
+      <w:proofErr w:type="spellEnd"/>
+      <w:r>
+        <w:t>, el cual contendrá texto que describa el tema de la documentación técnica</w:t>
       </w:r>
     </w:p>
     <w:p>
@@ -266,8 +472,27 @@
         <w:jc w:val="both"/>
       </w:pPr>
       <w:r>
-        <w:t>Además, la barra de navegación deberá contener elementos de enlace (a) con la clase nav-link. Debe haber uno para cada elemento con la clase main-section</w:t>
-      </w:r>
+        <w:rPr>
+          <w:highlight w:val="yellow"/>
+        </w:rPr>
+        <w:t>Además</w:t>
+      </w:r>
+      <w:r>
+        <w:t xml:space="preserve">, la barra de navegación deberá contener elementos de enlace (a) con la clase </w:t>
+      </w:r>
+      <w:proofErr w:type="spellStart"/>
+      <w:r>
+        <w:t>nav</w:t>
+      </w:r>
+      <w:proofErr w:type="spellEnd"/>
+      <w:r>
+        <w:t xml:space="preserve">-link. Debe haber uno para cada elemento con la clase </w:t>
+      </w:r>
+      <w:proofErr w:type="spellStart"/>
+      <w:r>
+        <w:t>main-section</w:t>
+      </w:r>
+      <w:proofErr w:type="spellEnd"/>
     </w:p>
     <w:p>
       <w:pPr>
@@ -279,7 +504,29 @@
         <w:jc w:val="both"/>
       </w:pPr>
       <w:r>
-        <w:t>El elemento header dentro de la #navbar debería ir antes que los elementos (a) de la barra de navegación</w:t>
+        <w:rPr>
+          <w:highlight w:val="yellow"/>
+        </w:rPr>
+        <w:t>El elemento</w:t>
+      </w:r>
+      <w:r>
+        <w:t xml:space="preserve"> </w:t>
+      </w:r>
+      <w:proofErr w:type="spellStart"/>
+      <w:r>
+        <w:t>header</w:t>
+      </w:r>
+      <w:proofErr w:type="spellEnd"/>
+      <w:r>
+        <w:t xml:space="preserve"> dentro de la #</w:t>
+      </w:r>
+      <w:proofErr w:type="spellStart"/>
+      <w:r>
+        <w:t>navbar</w:t>
+      </w:r>
+      <w:proofErr w:type="spellEnd"/>
+      <w:r>
+        <w:t xml:space="preserve"> debería ir antes que los elementos (a) de la barra de navegación</w:t>
       </w:r>
     </w:p>
     <w:p>
@@ -292,7 +539,77 @@
         <w:jc w:val="both"/>
       </w:pPr>
       <w:r>
-        <w:t>Cada elemento con la clase nav-link debería tener texto que corresponda al texto del header de cada section (Ejemplo: Si tienes una seccion/encabezado "Hello world", tu barra de navegación debería tener un elemento que contenga el texto "Hello world")</w:t>
+        <w:rPr>
+          <w:highlight w:val="yellow"/>
+        </w:rPr>
+        <w:t>Cada elemento</w:t>
+      </w:r>
+      <w:r>
+        <w:t xml:space="preserve"> con la clase </w:t>
+      </w:r>
+      <w:proofErr w:type="spellStart"/>
+      <w:r>
+        <w:t>nav</w:t>
+      </w:r>
+      <w:proofErr w:type="spellEnd"/>
+      <w:r>
+        <w:t xml:space="preserve">-link debería tener texto que corresponda al texto del </w:t>
+      </w:r>
+      <w:proofErr w:type="spellStart"/>
+      <w:r>
+        <w:t>header</w:t>
+      </w:r>
+      <w:proofErr w:type="spellEnd"/>
+      <w:r>
+        <w:t xml:space="preserve"> de cada </w:t>
+      </w:r>
+      <w:proofErr w:type="spellStart"/>
+      <w:r>
+        <w:t>section</w:t>
+      </w:r>
+      <w:proofErr w:type="spellEnd"/>
+      <w:r>
+        <w:t xml:space="preserve"> (Ejemplo: Si tienes una </w:t>
+      </w:r>
+      <w:proofErr w:type="spellStart"/>
+      <w:r>
+        <w:t>seccion</w:t>
+      </w:r>
+      <w:proofErr w:type="spellEnd"/>
+      <w:r>
+        <w:t>/encabezado "</w:t>
+      </w:r>
+      <w:proofErr w:type="spellStart"/>
+      <w:r>
+        <w:t>Hello</w:t>
+      </w:r>
+      <w:proofErr w:type="spellEnd"/>
+      <w:r>
+        <w:t xml:space="preserve"> </w:t>
+      </w:r>
+      <w:proofErr w:type="spellStart"/>
+      <w:r>
+        <w:t>world</w:t>
+      </w:r>
+      <w:proofErr w:type="spellEnd"/>
+      <w:r>
+        <w:t>", tu barra de navegación debería tener un elemento que contenga el texto "</w:t>
+      </w:r>
+      <w:proofErr w:type="spellStart"/>
+      <w:r>
+        <w:t>Hello</w:t>
+      </w:r>
+      <w:proofErr w:type="spellEnd"/>
+      <w:r>
+        <w:t xml:space="preserve"> </w:t>
+      </w:r>
+      <w:proofErr w:type="spellStart"/>
+      <w:r>
+        <w:t>world</w:t>
+      </w:r>
+      <w:proofErr w:type="spellEnd"/>
+      <w:r>
+        <w:t>")</w:t>
       </w:r>
     </w:p>
     <w:p>
@@ -305,7 +622,71 @@
         <w:jc w:val="both"/>
       </w:pPr>
       <w:r>
-        <w:t>Al hacer click en un elemento de tu barra de navegación, la página debería dirigirse a la sección correspondiente del elemento #main-doc (Ejemplo: Si haces click en el elemento .nav-link que contiene el texto "Hello world", la página debería dirigirse al elemento section que tenga ese id y contenga el encabezado correspondiente)</w:t>
+        <w:rPr>
+          <w:highlight w:val="yellow"/>
+        </w:rPr>
+        <w:t>Al hacer</w:t>
+      </w:r>
+      <w:bookmarkStart w:id="0" w:name="_GoBack"/>
+      <w:bookmarkEnd w:id="0"/>
+      <w:r>
+        <w:t xml:space="preserve"> </w:t>
+      </w:r>
+      <w:proofErr w:type="spellStart"/>
+      <w:r>
+        <w:t>click</w:t>
+      </w:r>
+      <w:proofErr w:type="spellEnd"/>
+      <w:r>
+        <w:t xml:space="preserve"> en un elemento de tu barra de navegación, la página debería dirigirse a la sección correspondiente del elemento #</w:t>
+      </w:r>
+      <w:proofErr w:type="spellStart"/>
+      <w:r>
+        <w:t>main-doc</w:t>
+      </w:r>
+      <w:proofErr w:type="spellEnd"/>
+      <w:r>
+        <w:t xml:space="preserve"> (Ejemplo: Si haces </w:t>
+      </w:r>
+      <w:proofErr w:type="spellStart"/>
+      <w:r>
+        <w:t>click</w:t>
+      </w:r>
+      <w:proofErr w:type="spellEnd"/>
+      <w:r>
+        <w:t xml:space="preserve"> en el elemento .</w:t>
+      </w:r>
+      <w:proofErr w:type="spellStart"/>
+      <w:r>
+        <w:t>nav</w:t>
+      </w:r>
+      <w:proofErr w:type="spellEnd"/>
+      <w:r>
+        <w:t>-link que contiene el texto "</w:t>
+      </w:r>
+      <w:proofErr w:type="spellStart"/>
+      <w:r>
+        <w:t>Hello</w:t>
+      </w:r>
+      <w:proofErr w:type="spellEnd"/>
+      <w:r>
+        <w:t xml:space="preserve"> </w:t>
+      </w:r>
+      <w:proofErr w:type="spellStart"/>
+      <w:r>
+        <w:t>world</w:t>
+      </w:r>
+      <w:proofErr w:type="spellEnd"/>
+      <w:r>
+        <w:t xml:space="preserve">", la página debería dirigirse al elemento </w:t>
+      </w:r>
+      <w:proofErr w:type="spellStart"/>
+      <w:r>
+        <w:t>section</w:t>
+      </w:r>
+      <w:proofErr w:type="spellEnd"/>
+      <w:r>
+        <w:t xml:space="preserve"> que tenga ese id y contenga el encabezado correspondiente)</w:t>
       </w:r>
     </w:p>
     <w:p>
@@ -318,7 +699,23 @@
         <w:jc w:val="both"/>
       </w:pPr>
       <w:r>
-        <w:t>En dispositivos de tamaño normal (portatiles, computadoras de escritorio), el elemento con id="navbar" debe mostrarse en el lado izquierdo de la pantalla y siempre ser visible para el usuario</w:t>
+        <w:t>En dispositivos de tamaño normal (</w:t>
+      </w:r>
+      <w:proofErr w:type="spellStart"/>
+      <w:r>
+        <w:t>portatiles</w:t>
+      </w:r>
+      <w:proofErr w:type="spellEnd"/>
+      <w:r>
+        <w:t>, computadoras de escritorio), el elemento con id="</w:t>
+      </w:r>
+      <w:proofErr w:type="spellStart"/>
+      <w:r>
+        <w:t>navbar</w:t>
+      </w:r>
+      <w:proofErr w:type="spellEnd"/>
+      <w:r>
+        <w:t>" debe mostrarse en el lado izquierdo de la pantalla y siempre ser visible para el usuario</w:t>
       </w:r>
     </w:p>
     <w:p>
@@ -331,8 +728,13 @@
         <w:jc w:val="both"/>
       </w:pPr>
       <w:r>
-        <w:t>Tu documentación técnica debe usar al menos una media query</w:t>
-      </w:r>
+        <w:t xml:space="preserve">Tu documentación técnica debe usar al menos una media </w:t>
+      </w:r>
+      <w:proofErr w:type="spellStart"/>
+      <w:r>
+        <w:t>query</w:t>
+      </w:r>
+      <w:proofErr w:type="spellEnd"/>
     </w:p>
     <w:p>
       <w:pPr>
@@ -346,8 +748,6 @@
         <w:pStyle w:val="Sinespaciado"/>
         <w:jc w:val="both"/>
       </w:pPr>
-      <w:bookmarkStart w:id="0" w:name="_GoBack"/>
-      <w:bookmarkEnd w:id="0"/>
       <w:r>
         <w:t>Completa las historias de usuario y pasa todas las pruebas a continuación para completar este proyecto. Dale tu propio estilo personal. ¡Feliz día programando!</w:t>
       </w:r>
@@ -364,7 +764,31 @@
         <w:jc w:val="both"/>
       </w:pPr>
       <w:r>
-        <w:t>Nota: Asegúrate de agregar &lt;link rel="stylesheet" href="styles.css"&gt; en tu HTML para enlazar tu hoja de estilos y aplicar tu CSS</w:t>
+        <w:t xml:space="preserve">Nota: Asegúrate de agregar &lt;link </w:t>
+      </w:r>
+      <w:proofErr w:type="spellStart"/>
+      <w:r>
+        <w:t>rel</w:t>
+      </w:r>
+      <w:proofErr w:type="spellEnd"/>
+      <w:r>
+        <w:t>="</w:t>
+      </w:r>
+      <w:proofErr w:type="spellStart"/>
+      <w:r>
+        <w:t>stylesheet</w:t>
+      </w:r>
+      <w:proofErr w:type="spellEnd"/>
+      <w:r>
+        <w:t xml:space="preserve">" </w:t>
+      </w:r>
+      <w:proofErr w:type="spellStart"/>
+      <w:r>
+        <w:t>href</w:t>
+      </w:r>
+      <w:proofErr w:type="spellEnd"/>
+      <w:r>
+        <w:t>="styles.css"&gt; en tu HTML para enlazar tu hoja de estilos y aplicar tu CSS</w:t>
       </w:r>
     </w:p>
     <w:sectPr>
@@ -1610,7 +2034,7 @@
   <a:extraClrSchemeLst/>
   <a:extLst>
     <a:ext uri="{05A4C25C-085E-4340-85A3-A5531E510DB2}">
-      <thm15:themeFamily xmlns:thm15="http://schemas.microsoft.com/office/thememl/2012/main" xmlns="" name="Office Theme" id="{62F939B6-93AF-4DB8-9C6B-D6C7DFDC589F}" vid="{4A3C46E8-61CC-4603-A589-7422A47A8E4A}"/>
+      <thm15:themeFamily xmlns="" xmlns:thm15="http://schemas.microsoft.com/office/thememl/2012/main" name="Office Theme" id="{62F939B6-93AF-4DB8-9C6B-D6C7DFDC589F}" vid="{4A3C46E8-61CC-4603-A589-7422A47A8E4A}"/>
     </a:ext>
   </a:extLst>
 </a:theme>

</xml_diff>